<commit_message>
docs: Updated Grammer and Spelling mistake.
</commit_message>
<xml_diff>
--- a/WrittenNotes/Properties/Everything Has Its Own Value.docx
+++ b/WrittenNotes/Properties/Everything Has Its Own Value.docx
@@ -80,7 +80,25 @@
           <w:szCs w:val="24"/>
           <w:lang w:val="en-US"/>
         </w:rPr>
-        <w:t xml:space="preserve"> Road which is a road that extend from Prince Road to </w:t>
+        <w:t xml:space="preserve"> Road which is a road that extend from Prince</w:t>
+      </w:r>
+      <w:r>
+        <w:rPr>
+          <w:rFonts w:ascii="Arial" w:hAnsi="Arial" w:cs="Arial"/>
+          <w:sz w:val="24"/>
+          <w:szCs w:val="24"/>
+          <w:lang w:val="en-US"/>
+        </w:rPr>
+        <w:t xml:space="preserve"> Edward</w:t>
+      </w:r>
+      <w:r>
+        <w:rPr>
+          <w:rFonts w:ascii="Arial" w:hAnsi="Arial" w:cs="Arial"/>
+          <w:sz w:val="24"/>
+          <w:szCs w:val="24"/>
+          <w:lang w:val="en-US"/>
+        </w:rPr>
+        <w:t xml:space="preserve"> to </w:t>
       </w:r>
       <w:proofErr w:type="spellStart"/>
       <w:r>
@@ -388,7 +406,45 @@
           <w:szCs w:val="24"/>
           <w:lang w:val="en-US"/>
         </w:rPr>
-        <w:t xml:space="preserve">, leaving a property closed, thetically has no value and will not be valuated, you can just think as a </w:t>
+        <w:t xml:space="preserve">, leaving a property closed, </w:t>
+      </w:r>
+      <w:proofErr w:type="spellStart"/>
+      <w:r>
+        <w:rPr>
+          <w:rFonts w:ascii="Arial" w:hAnsi="Arial" w:cs="Arial"/>
+          <w:sz w:val="24"/>
+          <w:szCs w:val="24"/>
+          <w:lang w:val="en-US"/>
+        </w:rPr>
+        <w:t>the</w:t>
+      </w:r>
+      <w:r>
+        <w:rPr>
+          <w:rFonts w:ascii="Arial" w:hAnsi="Arial" w:cs="Arial"/>
+          <w:sz w:val="24"/>
+          <w:szCs w:val="24"/>
+          <w:lang w:val="en-US"/>
+        </w:rPr>
+        <w:t>o</w:t>
+      </w:r>
+      <w:r>
+        <w:rPr>
+          <w:rFonts w:ascii="Arial" w:hAnsi="Arial" w:cs="Arial"/>
+          <w:sz w:val="24"/>
+          <w:szCs w:val="24"/>
+          <w:lang w:val="en-US"/>
+        </w:rPr>
+        <w:t>tically</w:t>
+      </w:r>
+      <w:proofErr w:type="spellEnd"/>
+      <w:r>
+        <w:rPr>
+          <w:rFonts w:ascii="Arial" w:hAnsi="Arial" w:cs="Arial"/>
+          <w:sz w:val="24"/>
+          <w:szCs w:val="24"/>
+          <w:lang w:val="en-US"/>
+        </w:rPr>
+        <w:t xml:space="preserve"> has no value and will not be valuated, you can just think as a </w:t>
       </w:r>
       <w:r>
         <w:rPr>
@@ -614,9 +670,18 @@
           <w:szCs w:val="24"/>
           <w:lang w:val="en-US"/>
         </w:rPr>
-        <w:t>gains</w:t>
+        <w:t>has</w:t>
       </w:r>
       <w:proofErr w:type="gramEnd"/>
+      <w:r>
+        <w:rPr>
+          <w:rFonts w:ascii="Arial" w:hAnsi="Arial" w:cs="Arial"/>
+          <w:sz w:val="24"/>
+          <w:szCs w:val="24"/>
+          <w:lang w:val="en-US"/>
+        </w:rPr>
+        <w:t xml:space="preserve"> profit and gain</w:t>
+      </w:r>
       <w:r>
         <w:rPr>
           <w:rFonts w:ascii="Arial" w:hAnsi="Arial" w:cs="Arial"/>

</xml_diff>